<commit_message>
updated the doc file and readme.txt with second line
</commit_message>
<xml_diff>
--- a/for learning git and github.docx
+++ b/for learning git and github.docx
@@ -13,10 +13,18 @@
         <w:t>This is first update locally, not pushed to online repo.</w:t>
       </w:r>
     </w:p>
+    <w:p/>
     <w:p>
+      <w:r>
+        <w:t>This is the second update, after pushing the earlier</w:t>
+      </w:r>
       <w:bookmarkStart w:id="0" w:name="_GoBack"/>
       <w:bookmarkEnd w:id="0"/>
+      <w:r>
+        <w:t xml:space="preserve"> version online</w:t>
+      </w:r>
     </w:p>
+    <w:p/>
     <w:p/>
     <w:sectPr>
       <w:pgSz w:w="12240" w:h="15840"/>

</xml_diff>